<commit_message>
task 5 & 6
</commit_message>
<xml_diff>
--- a/Task3/AVL Tree Dictionary and Approximate String Matching.docx
+++ b/Task3/AVL Tree Dictionary and Approximate String Matching.docx
@@ -710,7 +710,7 @@
           <w:kern w:val="0"/>
           <w14:ligatures w14:val="none"/>
         </w:rPr>
-        <w:t>updateHeight(Node* node)</w:t>
+        <w:t>updateHeight</w:t>
       </w:r>
     </w:p>
     <w:p>
@@ -1819,18 +1819,6 @@
       <w:pPr>
         <w:spacing w:after="0" w:line="480" w:lineRule="auto"/>
         <w:jc w:val="both"/>
-        <w:rPr>
-          <w:rFonts w:asciiTheme="majorBidi" w:eastAsia="Times New Roman" w:hAnsiTheme="majorBidi" w:cstheme="majorBidi"/>
-          <w:color w:val="000000"/>
-          <w:kern w:val="0"/>
-          <w14:ligatures w14:val="none"/>
-        </w:rPr>
-      </w:pPr>
-    </w:p>
-    <w:p>
-      <w:pPr>
-        <w:spacing w:after="0" w:line="480" w:lineRule="auto"/>
-        <w:jc w:val="both"/>
         <w:outlineLvl w:val="2"/>
         <w:rPr>
           <w:rFonts w:asciiTheme="majorBidi" w:eastAsia="Times New Roman" w:hAnsiTheme="majorBidi" w:cstheme="majorBidi"/>
@@ -1850,6 +1838,7 @@
           <w:kern w:val="0"/>
           <w14:ligatures w14:val="none"/>
         </w:rPr>
+        <w:lastRenderedPageBreak/>
         <w:t>3.4. Approximate Search Logic</w:t>
       </w:r>
     </w:p>
@@ -1996,7 +1985,7 @@
           <w:kern w:val="0"/>
           <w14:ligatures w14:val="none"/>
         </w:rPr>
-        <w:t>findLexicographical(</w:t>
+        <w:t>findLexicographical</w:t>
       </w:r>
     </w:p>
     <w:p>
@@ -2102,20 +2091,18 @@
     <w:p>
       <w:pPr>
         <w:spacing w:after="0" w:line="480" w:lineRule="auto"/>
-        <w:ind w:left="1800"/>
-        <w:jc w:val="both"/>
-        <w:rPr>
-          <w:rFonts w:asciiTheme="majorBidi" w:eastAsia="Times New Roman" w:hAnsiTheme="majorBidi" w:cstheme="majorBidi"/>
-          <w:color w:val="000000"/>
-          <w:kern w:val="0"/>
-          <w14:ligatures w14:val="none"/>
-        </w:rPr>
-      </w:pPr>
-    </w:p>
-    <w:p>
-      <w:pPr>
-        <w:spacing w:after="0" w:line="480" w:lineRule="auto"/>
-        <w:ind w:left="1800"/>
+        <w:jc w:val="both"/>
+        <w:rPr>
+          <w:rFonts w:asciiTheme="majorBidi" w:eastAsia="Times New Roman" w:hAnsiTheme="majorBidi" w:cstheme="majorBidi"/>
+          <w:color w:val="000000"/>
+          <w:kern w:val="0"/>
+          <w14:ligatures w14:val="none"/>
+        </w:rPr>
+      </w:pPr>
+    </w:p>
+    <w:p>
+      <w:pPr>
+        <w:spacing w:after="0" w:line="480" w:lineRule="auto"/>
         <w:jc w:val="both"/>
         <w:rPr>
           <w:rFonts w:asciiTheme="majorBidi" w:eastAsia="Times New Roman" w:hAnsiTheme="majorBidi" w:cstheme="majorBidi"/>
@@ -2147,6 +2134,7 @@
           <w:kern w:val="0"/>
           <w14:ligatures w14:val="none"/>
         </w:rPr>
+        <w:lastRenderedPageBreak/>
         <w:t>findClosest</w:t>
       </w:r>
     </w:p>
@@ -2378,6 +2366,18 @@
         </w:rPr>
         <w:t>predecessor or successor that has the smaller lexicographical distance.</w:t>
       </w:r>
+    </w:p>
+    <w:p>
+      <w:pPr>
+        <w:spacing w:after="0" w:line="480" w:lineRule="auto"/>
+        <w:jc w:val="both"/>
+        <w:rPr>
+          <w:rFonts w:asciiTheme="majorBidi" w:eastAsia="Times New Roman" w:hAnsiTheme="majorBidi" w:cstheme="majorBidi"/>
+          <w:color w:val="000000"/>
+          <w:kern w:val="0"/>
+          <w14:ligatures w14:val="none"/>
+        </w:rPr>
+      </w:pPr>
     </w:p>
     <w:p>
       <w:pPr>

</xml_diff>